<commit_message>
Updated deployment instructions to include route
</commit_message>
<xml_diff>
--- a/docs/deployment_instructions/Low Erosivity Waiver (LEW) v1.1.1 Deployment Instructions.docx
+++ b/docs/deployment_instructions/Low Erosivity Waiver (LEW) v1.1.1 Deployment Instructions.docx
@@ -221,21 +221,7 @@
           <w:rPr>
             <w:rStyle w:val="Hyperlink"/>
           </w:rPr>
-          <w:t>http://pr</w:t>
-        </w:r>
-        <w:bookmarkStart w:id="0" w:name="_GoBack"/>
-        <w:bookmarkEnd w:id="0"/>
-        <w:r>
-          <w:rPr>
-            <w:rStyle w:val="Hyperlink"/>
-          </w:rPr>
-          <w:t>o</w:t>
-        </w:r>
-        <w:r>
-          <w:rPr>
-            <w:rStyle w:val="Hyperlink"/>
-          </w:rPr>
-          <w:t>jects.erg.com/water/cooper/OWTBX/LEW/lew-v1.1.</w:t>
+          <w:t>http://projects.erg.com/water/cooper/OWTBX/LEW/lew-v1.1.</w:t>
         </w:r>
         <w:r>
           <w:rPr>
@@ -602,7 +588,15 @@
         <w:rPr>
           <w:highlight w:val="cyan"/>
         </w:rPr>
-        <w:t>production.yml</w:t>
+        <w:t>produc</w:t>
+      </w:r>
+      <w:bookmarkStart w:id="0" w:name="_GoBack"/>
+      <w:bookmarkEnd w:id="0"/>
+      <w:r>
+        <w:rPr>
+          <w:highlight w:val="cyan"/>
+        </w:rPr>
+        <w:t>tion.yml</w:t>
       </w:r>
       <w:proofErr w:type="spellEnd"/>
       <w:r>
@@ -622,6 +616,7 @@
     </w:p>
     <w:p>
       <w:pPr>
+        <w:pStyle w:val="ListParagraph"/>
         <w:spacing w:after="0" w:line="240" w:lineRule="auto"/>
       </w:pPr>
     </w:p>
@@ -636,6 +631,84 @@
         <w:ind w:left="720"/>
       </w:pPr>
       <w:r>
+        <w:t>Reconnect the route to the LEW subdomain</w:t>
+      </w:r>
+    </w:p>
+    <w:p>
+      <w:pPr>
+        <w:pStyle w:val="ListParagraph"/>
+        <w:spacing w:after="0" w:line="240" w:lineRule="auto"/>
+      </w:pPr>
+    </w:p>
+    <w:p>
+      <w:pPr>
+        <w:pStyle w:val="ListParagraph"/>
+        <w:numPr>
+          <w:ilvl w:val="3"/>
+          <w:numId w:val="3"/>
+        </w:numPr>
+        <w:spacing w:after="0" w:line="240" w:lineRule="auto"/>
+        <w:rPr>
+          <w:highlight w:val="cyan"/>
+        </w:rPr>
+      </w:pPr>
+      <w:proofErr w:type="spellStart"/>
+      <w:r>
+        <w:rPr>
+          <w:highlight w:val="cyan"/>
+        </w:rPr>
+        <w:t>cf</w:t>
+      </w:r>
+      <w:proofErr w:type="spellEnd"/>
+      <w:r>
+        <w:rPr>
+          <w:highlight w:val="cyan"/>
+        </w:rPr>
+        <w:t xml:space="preserve"> map-route </w:t>
+      </w:r>
+      <w:proofErr w:type="spellStart"/>
+      <w:r>
+        <w:rPr>
+          <w:highlight w:val="cyan"/>
+        </w:rPr>
+        <w:t>lew</w:t>
+      </w:r>
+      <w:proofErr w:type="spellEnd"/>
+      <w:r>
+        <w:rPr>
+          <w:highlight w:val="cyan"/>
+        </w:rPr>
+        <w:t xml:space="preserve">-prod </w:t>
+      </w:r>
+      <w:r>
+        <w:rPr>
+          <w:highlight w:val="cyan"/>
+        </w:rPr>
+        <w:t>lew</w:t>
+      </w:r>
+      <w:r>
+        <w:rPr>
+          <w:highlight w:val="cyan"/>
+        </w:rPr>
+        <w:t>.epa.gov</w:t>
+      </w:r>
+    </w:p>
+    <w:p>
+      <w:pPr>
+        <w:spacing w:after="0" w:line="240" w:lineRule="auto"/>
+      </w:pPr>
+    </w:p>
+    <w:p>
+      <w:pPr>
+        <w:pStyle w:val="ListParagraph"/>
+        <w:numPr>
+          <w:ilvl w:val="0"/>
+          <w:numId w:val="3"/>
+        </w:numPr>
+        <w:spacing w:after="0" w:line="240" w:lineRule="auto"/>
+        <w:ind w:left="720"/>
+      </w:pPr>
+      <w:r>
         <w:t>Using a web browser, verify the application is available via the standard route</w:t>
       </w:r>
     </w:p>
@@ -661,6 +734,7 @@
         <w:rPr>
           <w:rStyle w:val="Hyperlink"/>
         </w:rPr>
+        <w:lastRenderedPageBreak/>
         <w:fldChar w:fldCharType="begin"/>
       </w:r>
       <w:r>
@@ -2968,6 +3042,62 @@
 </file>
 
 <file path=customXml/item1.xml><?xml version="1.0" encoding="utf-8"?>
+<?mso-contentType ?>
+<SharedContentType xmlns="Microsoft.SharePoint.Taxonomy.ContentTypeSync" SourceId="29f62856-1543-49d4-a736-4569d363f533" ContentTypeId="0x0101" PreviousValue="false"/>
+</file>
+
+<file path=customXml/item2.xml><?xml version="1.0" encoding="utf-8"?>
+<?mso-contentType ?>
+<FormTemplates xmlns="http://schemas.microsoft.com/sharepoint/v3/contenttype/forms">
+  <Display>DocumentLibraryForm</Display>
+  <Edit>DocumentLibraryForm</Edit>
+  <New>DocumentLibraryForm</New>
+</FormTemplates>
+</file>
+
+<file path=customXml/item3.xml><?xml version="1.0" encoding="utf-8"?>
+<p:properties xmlns:p="http://schemas.microsoft.com/office/2006/metadata/properties" xmlns:xsi="http://www.w3.org/2001/XMLSchema-instance" xmlns:pc="http://schemas.microsoft.com/office/infopath/2007/PartnerControls">
+  <documentManagement>
+    <_Source xmlns="http://schemas.microsoft.com/sharepoint/v3/fields" xsi:nil="true"/>
+    <Language xmlns="http://schemas.microsoft.com/sharepoint/v3">English</Language>
+    <j747ac98061d40f0aa7bd47e1db5675d xmlns="4ffa91fb-a0ff-4ac5-b2db-65c790d184a4">
+      <Terms xmlns="http://schemas.microsoft.com/office/infopath/2007/PartnerControls"/>
+    </j747ac98061d40f0aa7bd47e1db5675d>
+    <e3f09c3df709400db2417a7161762d62 xmlns="4ffa91fb-a0ff-4ac5-b2db-65c790d184a4">
+      <Terms xmlns="http://schemas.microsoft.com/office/infopath/2007/PartnerControls"/>
+    </e3f09c3df709400db2417a7161762d62>
+    <External_x0020_Contributor xmlns="4ffa91fb-a0ff-4ac5-b2db-65c790d184a4" xsi:nil="true"/>
+    <TaxKeywordTaxHTField xmlns="4ffa91fb-a0ff-4ac5-b2db-65c790d184a4">
+      <Terms xmlns="http://schemas.microsoft.com/office/infopath/2007/PartnerControls"/>
+    </TaxKeywordTaxHTField>
+    <Record xmlns="4ffa91fb-a0ff-4ac5-b2db-65c790d184a4">Shared</Record>
+    <Rights xmlns="4ffa91fb-a0ff-4ac5-b2db-65c790d184a4" xsi:nil="true"/>
+    <Document_x0020_Creation_x0020_Date xmlns="4ffa91fb-a0ff-4ac5-b2db-65c790d184a4">2019-07-02T12:50:04+00:00</Document_x0020_Creation_x0020_Date>
+    <EPA_x0020_Office xmlns="4ffa91fb-a0ff-4ac5-b2db-65c790d184a4" xsi:nil="true"/>
+    <CategoryDescription xmlns="http://schemas.microsoft.com/sharepoint.v3" xsi:nil="true"/>
+    <Identifier xmlns="4ffa91fb-a0ff-4ac5-b2db-65c790d184a4" xsi:nil="true"/>
+    <_Coverage xmlns="http://schemas.microsoft.com/sharepoint/v3/fields" xsi:nil="true"/>
+    <Creator xmlns="4ffa91fb-a0ff-4ac5-b2db-65c790d184a4">
+      <UserInfo>
+        <DisplayName/>
+        <AccountId xsi:nil="true"/>
+        <AccountType/>
+      </UserInfo>
+    </Creator>
+    <EPA_x0020_Related_x0020_Documents xmlns="4ffa91fb-a0ff-4ac5-b2db-65c790d184a4" xsi:nil="true"/>
+    <EPA_x0020_Contributor xmlns="4ffa91fb-a0ff-4ac5-b2db-65c790d184a4">
+      <UserInfo>
+        <DisplayName/>
+        <AccountId xsi:nil="true"/>
+        <AccountType/>
+      </UserInfo>
+    </EPA_x0020_Contributor>
+    <TaxCatchAll xmlns="4ffa91fb-a0ff-4ac5-b2db-65c790d184a4"/>
+  </documentManagement>
+</p:properties>
+</file>
+
+<file path=customXml/item4.xml><?xml version="1.0" encoding="utf-8"?>
 <ct:contentTypeSchema xmlns:ct="http://schemas.microsoft.com/office/2006/metadata/contentType" xmlns:ma="http://schemas.microsoft.com/office/2006/metadata/properties/metaAttributes" ct:_="" ma:_="" ma:contentTypeName="Document" ma:contentTypeID="0x0101008E1BB20563F6024784A8D2F76BE4D689" ma:contentTypeVersion="24" ma:contentTypeDescription="Create a new document." ma:contentTypeScope="" ma:versionID="a34f41b8fc5df9498a1aa0ec80035232">
   <xsd:schema xmlns:xsd="http://www.w3.org/2001/XMLSchema" xmlns:xs="http://www.w3.org/2001/XMLSchema" xmlns:p="http://schemas.microsoft.com/office/2006/metadata/properties" xmlns:ns1="http://schemas.microsoft.com/sharepoint/v3" xmlns:ns2="4ffa91fb-a0ff-4ac5-b2db-65c790d184a4" xmlns:ns3="http://schemas.microsoft.com/sharepoint.v3" xmlns:ns4="http://schemas.microsoft.com/sharepoint/v3/fields" xmlns:ns5="e1404e85-53fe-45ec-801a-4516bbdd3f22" xmlns:ns6="2f87614f-cbc4-4189-9241-21198209af26" targetNamespace="http://schemas.microsoft.com/office/2006/metadata/properties" ma:root="true" ma:fieldsID="ee261bdfac2247c0a8d14595dc7bee48" ns1:_="" ns2:_="" ns3:_="" ns4:_="" ns5:_="" ns6:_="">
     <xsd:import namespace="http://schemas.microsoft.com/sharepoint/v3"/>
@@ -3368,67 +3498,40 @@
 </ct:contentTypeSchema>
 </file>
 
-<file path=customXml/item2.xml><?xml version="1.0" encoding="utf-8"?>
-<p:properties xmlns:p="http://schemas.microsoft.com/office/2006/metadata/properties" xmlns:xsi="http://www.w3.org/2001/XMLSchema-instance" xmlns:pc="http://schemas.microsoft.com/office/infopath/2007/PartnerControls">
-  <documentManagement>
-    <_Source xmlns="http://schemas.microsoft.com/sharepoint/v3/fields" xsi:nil="true"/>
-    <Language xmlns="http://schemas.microsoft.com/sharepoint/v3">English</Language>
-    <j747ac98061d40f0aa7bd47e1db5675d xmlns="4ffa91fb-a0ff-4ac5-b2db-65c790d184a4">
-      <Terms xmlns="http://schemas.microsoft.com/office/infopath/2007/PartnerControls"/>
-    </j747ac98061d40f0aa7bd47e1db5675d>
-    <e3f09c3df709400db2417a7161762d62 xmlns="4ffa91fb-a0ff-4ac5-b2db-65c790d184a4">
-      <Terms xmlns="http://schemas.microsoft.com/office/infopath/2007/PartnerControls"/>
-    </e3f09c3df709400db2417a7161762d62>
-    <External_x0020_Contributor xmlns="4ffa91fb-a0ff-4ac5-b2db-65c790d184a4" xsi:nil="true"/>
-    <TaxKeywordTaxHTField xmlns="4ffa91fb-a0ff-4ac5-b2db-65c790d184a4">
-      <Terms xmlns="http://schemas.microsoft.com/office/infopath/2007/PartnerControls"/>
-    </TaxKeywordTaxHTField>
-    <Record xmlns="4ffa91fb-a0ff-4ac5-b2db-65c790d184a4">Shared</Record>
-    <Rights xmlns="4ffa91fb-a0ff-4ac5-b2db-65c790d184a4" xsi:nil="true"/>
-    <Document_x0020_Creation_x0020_Date xmlns="4ffa91fb-a0ff-4ac5-b2db-65c790d184a4">2019-07-02T12:50:04+00:00</Document_x0020_Creation_x0020_Date>
-    <EPA_x0020_Office xmlns="4ffa91fb-a0ff-4ac5-b2db-65c790d184a4" xsi:nil="true"/>
-    <CategoryDescription xmlns="http://schemas.microsoft.com/sharepoint.v3" xsi:nil="true"/>
-    <Identifier xmlns="4ffa91fb-a0ff-4ac5-b2db-65c790d184a4" xsi:nil="true"/>
-    <_Coverage xmlns="http://schemas.microsoft.com/sharepoint/v3/fields" xsi:nil="true"/>
-    <Creator xmlns="4ffa91fb-a0ff-4ac5-b2db-65c790d184a4">
-      <UserInfo>
-        <DisplayName/>
-        <AccountId xsi:nil="true"/>
-        <AccountType/>
-      </UserInfo>
-    </Creator>
-    <EPA_x0020_Related_x0020_Documents xmlns="4ffa91fb-a0ff-4ac5-b2db-65c790d184a4" xsi:nil="true"/>
-    <EPA_x0020_Contributor xmlns="4ffa91fb-a0ff-4ac5-b2db-65c790d184a4">
-      <UserInfo>
-        <DisplayName/>
-        <AccountId xsi:nil="true"/>
-        <AccountType/>
-      </UserInfo>
-    </EPA_x0020_Contributor>
-    <TaxCatchAll xmlns="4ffa91fb-a0ff-4ac5-b2db-65c790d184a4"/>
-  </documentManagement>
-</p:properties>
-</file>
-
-<file path=customXml/item3.xml><?xml version="1.0" encoding="utf-8"?>
-<?mso-contentType ?>
-<FormTemplates xmlns="http://schemas.microsoft.com/sharepoint/v3/contenttype/forms">
-  <Display>DocumentLibraryForm</Display>
-  <Edit>DocumentLibraryForm</Edit>
-  <New>DocumentLibraryForm</New>
-</FormTemplates>
-</file>
-
-<file path=customXml/item4.xml><?xml version="1.0" encoding="utf-8"?>
-<?mso-contentType ?>
-<SharedContentType xmlns="Microsoft.SharePoint.Taxonomy.ContentTypeSync" SourceId="29f62856-1543-49d4-a736-4569d363f533" ContentTypeId="0x0101" PreviousValue="false"/>
-</file>
-
 <file path=customXml/item5.xml><?xml version="1.0" encoding="utf-8"?>
 <b:Sources xmlns:b="http://schemas.openxmlformats.org/officeDocument/2006/bibliography" xmlns="http://schemas.openxmlformats.org/officeDocument/2006/bibliography" SelectedStyle="\APASixthEditionOfficeOnline.xsl" StyleName="APA" Version="6"/>
 </file>
 
 <file path=customXml/itemProps1.xml><?xml version="1.0" encoding="utf-8"?>
+<ds:datastoreItem xmlns:ds="http://schemas.openxmlformats.org/officeDocument/2006/customXml" ds:itemID="{6065F62A-C0D3-4455-8E08-1202F49E819E}">
+  <ds:schemaRefs>
+    <ds:schemaRef ds:uri="Microsoft.SharePoint.Taxonomy.ContentTypeSync"/>
+  </ds:schemaRefs>
+</ds:datastoreItem>
+</file>
+
+<file path=customXml/itemProps2.xml><?xml version="1.0" encoding="utf-8"?>
+<ds:datastoreItem xmlns:ds="http://schemas.openxmlformats.org/officeDocument/2006/customXml" ds:itemID="{ABE89CEA-9382-46F3-AEB7-EF03FE658336}">
+  <ds:schemaRefs>
+    <ds:schemaRef ds:uri="http://schemas.microsoft.com/sharepoint/v3/contenttype/forms"/>
+  </ds:schemaRefs>
+</ds:datastoreItem>
+</file>
+
+<file path=customXml/itemProps3.xml><?xml version="1.0" encoding="utf-8"?>
+<ds:datastoreItem xmlns:ds="http://schemas.openxmlformats.org/officeDocument/2006/customXml" ds:itemID="{F8860945-EBA5-4058-9277-768951263C4C}">
+  <ds:schemaRefs>
+    <ds:schemaRef ds:uri="http://schemas.microsoft.com/office/2006/metadata/properties"/>
+    <ds:schemaRef ds:uri="http://schemas.microsoft.com/office/infopath/2007/PartnerControls"/>
+    <ds:schemaRef ds:uri="http://schemas.microsoft.com/sharepoint/v3/fields"/>
+    <ds:schemaRef ds:uri="http://schemas.microsoft.com/sharepoint/v3"/>
+    <ds:schemaRef ds:uri="4ffa91fb-a0ff-4ac5-b2db-65c790d184a4"/>
+    <ds:schemaRef ds:uri="http://schemas.microsoft.com/sharepoint.v3"/>
+  </ds:schemaRefs>
+</ds:datastoreItem>
+</file>
+
+<file path=customXml/itemProps4.xml><?xml version="1.0" encoding="utf-8"?>
 <ds:datastoreItem xmlns:ds="http://schemas.openxmlformats.org/officeDocument/2006/customXml" ds:itemID="{97F2A6A4-3332-48BC-9050-62F93201627D}">
   <ds:schemaRefs>
     <ds:schemaRef ds:uri="http://schemas.microsoft.com/office/2006/metadata/contentType"/>
@@ -3451,37 +3554,8 @@
 </ds:datastoreItem>
 </file>
 
-<file path=customXml/itemProps2.xml><?xml version="1.0" encoding="utf-8"?>
-<ds:datastoreItem xmlns:ds="http://schemas.openxmlformats.org/officeDocument/2006/customXml" ds:itemID="{F8860945-EBA5-4058-9277-768951263C4C}">
-  <ds:schemaRefs>
-    <ds:schemaRef ds:uri="http://schemas.microsoft.com/office/2006/metadata/properties"/>
-    <ds:schemaRef ds:uri="http://schemas.microsoft.com/office/infopath/2007/PartnerControls"/>
-    <ds:schemaRef ds:uri="http://schemas.microsoft.com/sharepoint/v3/fields"/>
-    <ds:schemaRef ds:uri="http://schemas.microsoft.com/sharepoint/v3"/>
-    <ds:schemaRef ds:uri="4ffa91fb-a0ff-4ac5-b2db-65c790d184a4"/>
-    <ds:schemaRef ds:uri="http://schemas.microsoft.com/sharepoint.v3"/>
-  </ds:schemaRefs>
-</ds:datastoreItem>
-</file>
-
-<file path=customXml/itemProps3.xml><?xml version="1.0" encoding="utf-8"?>
-<ds:datastoreItem xmlns:ds="http://schemas.openxmlformats.org/officeDocument/2006/customXml" ds:itemID="{ABE89CEA-9382-46F3-AEB7-EF03FE658336}">
-  <ds:schemaRefs>
-    <ds:schemaRef ds:uri="http://schemas.microsoft.com/sharepoint/v3/contenttype/forms"/>
-  </ds:schemaRefs>
-</ds:datastoreItem>
-</file>
-
-<file path=customXml/itemProps4.xml><?xml version="1.0" encoding="utf-8"?>
-<ds:datastoreItem xmlns:ds="http://schemas.openxmlformats.org/officeDocument/2006/customXml" ds:itemID="{6065F62A-C0D3-4455-8E08-1202F49E819E}">
-  <ds:schemaRefs>
-    <ds:schemaRef ds:uri="Microsoft.SharePoint.Taxonomy.ContentTypeSync"/>
-  </ds:schemaRefs>
-</ds:datastoreItem>
-</file>
-
 <file path=customXml/itemProps5.xml><?xml version="1.0" encoding="utf-8"?>
-<ds:datastoreItem xmlns:ds="http://schemas.openxmlformats.org/officeDocument/2006/customXml" ds:itemID="{27466753-A364-4451-9AA3-33A9666E4669}">
+<ds:datastoreItem xmlns:ds="http://schemas.openxmlformats.org/officeDocument/2006/customXml" ds:itemID="{F015A691-1F24-4373-AD2F-6D50A2C64A63}">
   <ds:schemaRefs>
     <ds:schemaRef ds:uri="http://schemas.openxmlformats.org/officeDocument/2006/bibliography"/>
   </ds:schemaRefs>

</xml_diff>